<commit_message>
Update ANI18457381_QAC020C153A_Web Development_Coursework 2.docx
aa
</commit_message>
<xml_diff>
--- a/docs/ANI18457381_QAC020C153A_Web Development_Coursework 2.docx
+++ b/docs/ANI18457381_QAC020C153A_Web Development_Coursework 2.docx
@@ -1167,7 +1167,7 @@
                 <w:szCs w:val="28"/>
                 <w:lang w:val="en-GB" w:eastAsia="en-GB"/>
               </w:rPr>
-              <w:t>1700</w:t>
+              <w:t>1438</w:t>
             </w:r>
           </w:p>
         </w:tc>
@@ -1536,15 +1536,7 @@
             <w:rPr>
               <w:rFonts w:ascii="Times New Roman" w:hAnsi="Times New Roman" w:cs="Times New Roman"/>
             </w:rPr>
-            <w:t>T</w:t>
-          </w:r>
-          <w:bookmarkStart w:id="2" w:name="_GoBack"/>
-          <w:bookmarkEnd w:id="2"/>
-          <w:r>
-            <w:rPr>
-              <w:rFonts w:ascii="Times New Roman" w:hAnsi="Times New Roman" w:cs="Times New Roman"/>
-            </w:rPr>
-            <w:t>able of Contents</w:t>
+            <w:t>Table of Contents</w:t>
           </w:r>
         </w:p>
         <w:p>
@@ -1570,7 +1562,7 @@
           <w:r>
             <w:fldChar w:fldCharType="separate"/>
           </w:r>
-          <w:hyperlink w:anchor="_Toc532563071" w:history="1">
+          <w:hyperlink w:anchor="_Toc532665989" w:history="1">
             <w:r>
               <w:rPr>
                 <w:rStyle w:val="Hyperlink"/>
@@ -1599,7 +1591,7 @@
                 <w:noProof/>
                 <w:webHidden/>
               </w:rPr>
-              <w:instrText xml:space="preserve"> PAGEREF _Toc532563071 \h </w:instrText>
+              <w:instrText xml:space="preserve"> PAGEREF _Toc532665989 \h </w:instrText>
             </w:r>
             <w:r>
               <w:rPr>
@@ -1644,7 +1636,7 @@
               <w:lang w:val="en-US" w:eastAsia="en-US"/>
             </w:rPr>
           </w:pPr>
-          <w:hyperlink w:anchor="_Toc532563072" w:history="1">
+          <w:hyperlink w:anchor="_Toc532665990" w:history="1">
             <w:r>
               <w:rPr>
                 <w:rStyle w:val="Hyperlink"/>
@@ -1673,7 +1665,7 @@
                 <w:noProof/>
                 <w:webHidden/>
               </w:rPr>
-              <w:instrText xml:space="preserve"> PAGEREF _Toc532563072 \h </w:instrText>
+              <w:instrText xml:space="preserve"> PAGEREF _Toc532665990 \h </w:instrText>
             </w:r>
             <w:r>
               <w:rPr>
@@ -1718,7 +1710,7 @@
               <w:lang w:val="en-US" w:eastAsia="en-US"/>
             </w:rPr>
           </w:pPr>
-          <w:hyperlink w:anchor="_Toc532563073" w:history="1">
+          <w:hyperlink w:anchor="_Toc532665991" w:history="1">
             <w:r>
               <w:rPr>
                 <w:rStyle w:val="Hyperlink"/>
@@ -1747,7 +1739,7 @@
                 <w:noProof/>
                 <w:webHidden/>
               </w:rPr>
-              <w:instrText xml:space="preserve"> PAGEREF _Toc532563073 \h </w:instrText>
+              <w:instrText xml:space="preserve"> PAGEREF _Toc532665991 \h </w:instrText>
             </w:r>
             <w:r>
               <w:rPr>
@@ -1767,7 +1759,7 @@
                 <w:noProof/>
                 <w:webHidden/>
               </w:rPr>
-              <w:t>5</w:t>
+              <w:t>4</w:t>
             </w:r>
             <w:r>
               <w:rPr>
@@ -1792,7 +1784,7 @@
               <w:lang w:val="en-US" w:eastAsia="en-US"/>
             </w:rPr>
           </w:pPr>
-          <w:hyperlink w:anchor="_Toc532563074" w:history="1">
+          <w:hyperlink w:anchor="_Toc532665992" w:history="1">
             <w:r>
               <w:rPr>
                 <w:rStyle w:val="Hyperlink"/>
@@ -1821,81 +1813,7 @@
                 <w:noProof/>
                 <w:webHidden/>
               </w:rPr>
-              <w:instrText xml:space="preserve"> PAGEREF _Toc532563074 \h </w:instrText>
-            </w:r>
-            <w:r>
-              <w:rPr>
-                <w:noProof/>
-                <w:webHidden/>
-              </w:rPr>
-            </w:r>
-            <w:r>
-              <w:rPr>
-                <w:noProof/>
-                <w:webHidden/>
-              </w:rPr>
-              <w:fldChar w:fldCharType="separate"/>
-            </w:r>
-            <w:r>
-              <w:rPr>
-                <w:noProof/>
-                <w:webHidden/>
-              </w:rPr>
-              <w:t>8</w:t>
-            </w:r>
-            <w:r>
-              <w:rPr>
-                <w:noProof/>
-                <w:webHidden/>
-              </w:rPr>
-              <w:fldChar w:fldCharType="end"/>
-            </w:r>
-          </w:hyperlink>
-        </w:p>
-        <w:p>
-          <w:pPr>
-            <w:pStyle w:val="TOC1"/>
-            <w:tabs>
-              <w:tab w:val="right" w:leader="dot" w:pos="9350"/>
-            </w:tabs>
-            <w:rPr>
-              <w:rFonts w:asciiTheme="minorHAnsi" w:eastAsiaTheme="minorEastAsia" w:hAnsiTheme="minorHAnsi" w:cstheme="minorBidi"/>
-              <w:noProof/>
-              <w:sz w:val="22"/>
-              <w:szCs w:val="22"/>
-              <w:lang w:val="en-US" w:eastAsia="en-US"/>
-            </w:rPr>
-          </w:pPr>
-          <w:hyperlink w:anchor="_Toc532563075" w:history="1">
-            <w:r>
-              <w:rPr>
-                <w:rStyle w:val="Hyperlink"/>
-                <w:rFonts w:eastAsiaTheme="majorEastAsia"/>
-                <w:noProof/>
-                <w:lang w:val="en-US"/>
-              </w:rPr>
-              <w:t>Conclusions</w:t>
-            </w:r>
-            <w:r>
-              <w:rPr>
-                <w:noProof/>
-                <w:webHidden/>
-              </w:rPr>
-              <w:tab/>
-            </w:r>
-            <w:r>
-              <w:rPr>
-                <w:noProof/>
-                <w:webHidden/>
-              </w:rPr>
-              <w:fldChar w:fldCharType="begin"/>
-            </w:r>
-            <w:r>
-              <w:rPr>
-                <w:noProof/>
-                <w:webHidden/>
-              </w:rPr>
-              <w:instrText xml:space="preserve"> PAGEREF _Toc532563075 \h </w:instrText>
+              <w:instrText xml:space="preserve"> PAGEREF _Toc532665992 \h </w:instrText>
             </w:r>
             <w:r>
               <w:rPr>
@@ -2138,7 +2056,7 @@
           <w:lang w:val="en-US"/>
         </w:rPr>
       </w:pPr>
-      <w:bookmarkStart w:id="3" w:name="_Toc532563071"/>
+      <w:bookmarkStart w:id="2" w:name="_Toc532665989"/>
       <w:r>
         <w:rPr>
           <w:rFonts w:ascii="Times New Roman" w:hAnsi="Times New Roman" w:cs="Times New Roman"/>
@@ -2147,94 +2065,14 @@
         <w:lastRenderedPageBreak/>
         <w:t>Goal Achievement</w:t>
       </w:r>
-      <w:bookmarkEnd w:id="3"/>
-    </w:p>
-    <w:p>
-      <w:pPr>
-        <w:ind w:firstLine="720"/>
-        <w:jc w:val="both"/>
-        <w:rPr>
-          <w:lang w:val="en-US"/>
-        </w:rPr>
-      </w:pPr>
-      <w:r>
-        <w:rPr>
-          <w:lang w:val="en-US"/>
-        </w:rPr>
-        <w:t xml:space="preserve">Even though the </w:t>
-      </w:r>
-      <w:r>
-        <w:rPr>
-          <w:lang w:val="en-US"/>
-        </w:rPr>
-        <w:t xml:space="preserve">work at the </w:t>
-      </w:r>
-      <w:r>
-        <w:rPr>
-          <w:lang w:val="en-US"/>
-        </w:rPr>
-        <w:t>project didn’t start with what goals I’ve reached</w:t>
-      </w:r>
-      <w:r>
-        <w:rPr>
-          <w:lang w:val="en-US"/>
-        </w:rPr>
-        <w:t xml:space="preserve">, it is a </w:t>
-      </w:r>
-      <w:r>
-        <w:rPr>
-          <w:lang w:val="en-US"/>
-        </w:rPr>
-        <w:t>good way</w:t>
-      </w:r>
-      <w:r>
-        <w:rPr>
-          <w:lang w:val="en-US"/>
-        </w:rPr>
-        <w:t xml:space="preserve"> to introduce what the project</w:t>
-      </w:r>
-      <w:r>
-        <w:rPr>
-          <w:lang w:val="en-US"/>
-        </w:rPr>
-        <w:t xml:space="preserve"> main</w:t>
-      </w:r>
-      <w:r>
-        <w:rPr>
-          <w:lang w:val="en-US"/>
-        </w:rPr>
-        <w:t xml:space="preserve"> requested</w:t>
-      </w:r>
-      <w:r>
-        <w:rPr>
-          <w:lang w:val="en-US"/>
-        </w:rPr>
-        <w:t xml:space="preserve"> functionalities are</w:t>
-      </w:r>
-      <w:r>
-        <w:rPr>
-          <w:lang w:val="en-US"/>
-        </w:rPr>
-        <w:t xml:space="preserve"> and what </w:t>
-      </w:r>
-      <w:r>
-        <w:rPr>
-          <w:lang w:val="en-US"/>
-        </w:rPr>
-        <w:t xml:space="preserve">parts </w:t>
-      </w:r>
-      <w:r>
-        <w:rPr>
-          <w:lang w:val="en-US"/>
-        </w:rPr>
-        <w:t>I think</w:t>
-      </w:r>
-      <w:r>
-        <w:rPr>
-          <w:lang w:val="en-US"/>
-        </w:rPr>
-        <w:t xml:space="preserve"> I’ve delivered.</w:t>
-      </w:r>
+      <w:bookmarkEnd w:id="2"/>
+    </w:p>
+    <w:p>
+      <w:pPr>
+        <w:rPr>
+          <w:lang w:val="en-US"/>
+        </w:rPr>
+      </w:pPr>
     </w:p>
     <w:p>
       <w:pPr>
@@ -2552,21 +2390,7 @@
         <w:rPr>
           <w:lang w:val="en-US"/>
         </w:rPr>
-        <w:t xml:space="preserve">, and after that I hosted the project on the </w:t>
-      </w:r>
-      <w:proofErr w:type="spellStart"/>
-      <w:r>
-        <w:rPr>
-          <w:lang w:val="en-US"/>
-        </w:rPr>
-        <w:t>Hostinger</w:t>
-      </w:r>
-      <w:proofErr w:type="spellEnd"/>
-      <w:r>
-        <w:rPr>
-          <w:lang w:val="en-US"/>
-        </w:rPr>
-        <w:t xml:space="preserve"> web servers </w:t>
+        <w:t xml:space="preserve">, and after that I hosted the project on the Hostinger web servers </w:t>
       </w:r>
       <w:r>
         <w:rPr>
@@ -2590,7 +2414,7 @@
           <w:lang w:val="en-US"/>
         </w:rPr>
       </w:pPr>
-      <w:bookmarkStart w:id="4" w:name="_Toc532563072"/>
+      <w:bookmarkStart w:id="3" w:name="_Toc532665990"/>
       <w:r>
         <w:rPr>
           <w:rFonts w:ascii="Times New Roman" w:hAnsi="Times New Roman" w:cs="Times New Roman"/>
@@ -2598,7 +2422,14 @@
         </w:rPr>
         <w:t>Research</w:t>
       </w:r>
-      <w:bookmarkEnd w:id="4"/>
+      <w:bookmarkEnd w:id="3"/>
+    </w:p>
+    <w:p>
+      <w:pPr>
+        <w:rPr>
+          <w:lang w:val="en-US"/>
+        </w:rPr>
+      </w:pPr>
     </w:p>
     <w:p>
       <w:pPr>
@@ -2793,365 +2624,6 @@
           <w:lang w:val="en-US"/>
         </w:rPr>
         <w:t>The home, services and contact pages were indirectly implied by the projects deliverables.</w:t>
-      </w:r>
-    </w:p>
-    <w:p>
-      <w:pPr>
-        <w:jc w:val="both"/>
-        <w:rPr>
-          <w:lang w:val="en-US"/>
-        </w:rPr>
-      </w:pPr>
-      <w:r>
-        <w:rPr>
-          <w:lang w:val="en-US"/>
-        </w:rPr>
-        <w:tab/>
-        <w:t>Because I am a newbie in</w:t>
-      </w:r>
-      <w:r>
-        <w:rPr>
-          <w:lang w:val="en-US"/>
-        </w:rPr>
-        <w:t xml:space="preserve"> </w:t>
-      </w:r>
-      <w:r>
-        <w:rPr>
-          <w:lang w:val="en-US"/>
-        </w:rPr>
-        <w:t>html5</w:t>
-      </w:r>
-      <w:r>
-        <w:rPr>
-          <w:lang w:val="en-US"/>
-        </w:rPr>
-        <w:t>/</w:t>
-      </w:r>
-      <w:r>
-        <w:rPr>
-          <w:lang w:val="en-US"/>
-        </w:rPr>
-        <w:t>css3 design</w:t>
-      </w:r>
-      <w:r>
-        <w:rPr>
-          <w:lang w:val="en-US"/>
-        </w:rPr>
-        <w:t xml:space="preserve"> and implementation</w:t>
-      </w:r>
-      <w:r>
-        <w:rPr>
-          <w:lang w:val="en-US"/>
-        </w:rPr>
-        <w:t xml:space="preserve"> I’ve watched a ton of </w:t>
-      </w:r>
-      <w:proofErr w:type="spellStart"/>
-      <w:r>
-        <w:rPr>
-          <w:lang w:val="en-US"/>
-        </w:rPr>
-        <w:t>Youtube</w:t>
-      </w:r>
-      <w:proofErr w:type="spellEnd"/>
-      <w:r>
-        <w:rPr>
-          <w:lang w:val="en-US"/>
-        </w:rPr>
-        <w:t xml:space="preserve"> tut</w:t>
-      </w:r>
-      <w:r>
-        <w:rPr>
-          <w:lang w:val="en-US"/>
-        </w:rPr>
-        <w:t>orials</w:t>
-      </w:r>
-      <w:r>
-        <w:rPr>
-          <w:lang w:val="en-US"/>
-        </w:rPr>
-        <w:t xml:space="preserve"> including a </w:t>
-      </w:r>
-      <w:r>
-        <w:rPr>
-          <w:lang w:val="en-US"/>
-        </w:rPr>
-        <w:t>six-and-a-half-hour</w:t>
-      </w:r>
-      <w:r>
-        <w:rPr>
-          <w:lang w:val="en-US"/>
-        </w:rPr>
-        <w:t xml:space="preserve"> </w:t>
-      </w:r>
-      <w:r>
-        <w:rPr>
-          <w:lang w:val="en-US"/>
-        </w:rPr>
-        <w:t xml:space="preserve">video </w:t>
-      </w:r>
-      <w:r>
-        <w:rPr>
-          <w:lang w:val="en-US"/>
-        </w:rPr>
-        <w:t>created</w:t>
-      </w:r>
-      <w:r>
-        <w:rPr>
-          <w:lang w:val="en-US"/>
-        </w:rPr>
-        <w:t xml:space="preserve"> by Bob Tabor</w:t>
-      </w:r>
-      <w:r>
-        <w:rPr>
-          <w:lang w:val="en-US"/>
-        </w:rPr>
-        <w:t xml:space="preserve"> </w:t>
-      </w:r>
-      <w:r>
-        <w:rPr>
-          <w:lang w:val="en-US"/>
-        </w:rPr>
-        <w:t xml:space="preserve">on the channel “Code Once” </w:t>
-      </w:r>
-      <w:r>
-        <w:rPr>
-          <w:lang w:val="en-US"/>
-        </w:rPr>
-        <w:t>with the title “HTML5 &amp; CSS3 tutorial: From Beginner to Expert”</w:t>
-      </w:r>
-      <w:r>
-        <w:rPr>
-          <w:lang w:val="en-US"/>
-        </w:rPr>
-        <w:t>.</w:t>
-      </w:r>
-    </w:p>
-    <w:p>
-      <w:pPr>
-        <w:jc w:val="both"/>
-        <w:rPr>
-          <w:lang w:val="en-US"/>
-        </w:rPr>
-      </w:pPr>
-      <w:r>
-        <w:rPr>
-          <w:lang w:val="en-US"/>
-        </w:rPr>
-        <w:tab/>
-        <w:t>Another site</w:t>
-      </w:r>
-      <w:r>
-        <w:rPr>
-          <w:lang w:val="en-US"/>
-        </w:rPr>
-        <w:t xml:space="preserve"> </w:t>
-      </w:r>
-      <w:r>
-        <w:rPr>
-          <w:lang w:val="en-US"/>
-        </w:rPr>
-        <w:t xml:space="preserve">which I used intensively </w:t>
-      </w:r>
-      <w:r>
-        <w:rPr>
-          <w:lang w:val="en-US"/>
-        </w:rPr>
-        <w:t xml:space="preserve">was </w:t>
-      </w:r>
-      <w:r>
-        <w:rPr>
-          <w:lang w:val="en-US"/>
-        </w:rPr>
-        <w:t xml:space="preserve">of </w:t>
-      </w:r>
-      <w:r>
-        <w:rPr>
-          <w:lang w:val="en-US"/>
-        </w:rPr>
-        <w:t>course</w:t>
-      </w:r>
-      <w:r>
-        <w:rPr>
-          <w:lang w:val="en-US"/>
-        </w:rPr>
-        <w:t xml:space="preserve"> </w:t>
-      </w:r>
-      <w:hyperlink r:id="rId9" w:history="1">
-        <w:r>
-          <w:rPr>
-            <w:rStyle w:val="Hyperlink"/>
-            <w:lang w:val="en-US"/>
-          </w:rPr>
-          <w:t>www.w3schools.com</w:t>
-        </w:r>
-      </w:hyperlink>
-      <w:r>
-        <w:rPr>
-          <w:lang w:val="en-US"/>
-        </w:rPr>
-        <w:t xml:space="preserve">, </w:t>
-      </w:r>
-      <w:r>
-        <w:rPr>
-          <w:lang w:val="en-US"/>
-        </w:rPr>
-        <w:t xml:space="preserve"> </w:t>
-      </w:r>
-      <w:r>
-        <w:rPr>
-          <w:lang w:val="en-US"/>
-        </w:rPr>
-        <w:t xml:space="preserve">which in my opinion is </w:t>
-      </w:r>
-      <w:r>
-        <w:rPr>
-          <w:lang w:val="en-US"/>
-        </w:rPr>
-        <w:t>one of</w:t>
-      </w:r>
-      <w:r>
-        <w:rPr>
-          <w:lang w:val="en-US"/>
-        </w:rPr>
-        <w:t xml:space="preserve"> </w:t>
-      </w:r>
-      <w:r>
-        <w:rPr>
-          <w:lang w:val="en-US"/>
-        </w:rPr>
-        <w:t>the most used site</w:t>
-      </w:r>
-      <w:r>
-        <w:rPr>
-          <w:lang w:val="en-US"/>
-        </w:rPr>
-        <w:t>s</w:t>
-      </w:r>
-      <w:r>
-        <w:rPr>
-          <w:lang w:val="en-US"/>
-        </w:rPr>
-        <w:t xml:space="preserve"> by beg</w:t>
-      </w:r>
-      <w:r>
-        <w:rPr>
-          <w:lang w:val="en-US"/>
-        </w:rPr>
-        <w:t>in</w:t>
-      </w:r>
-      <w:r>
-        <w:rPr>
-          <w:lang w:val="en-US"/>
-        </w:rPr>
-        <w:t>n</w:t>
-      </w:r>
-      <w:r>
-        <w:rPr>
-          <w:lang w:val="en-US"/>
-        </w:rPr>
-        <w:t>ers</w:t>
-      </w:r>
-      <w:r>
-        <w:rPr>
-          <w:lang w:val="en-US"/>
-        </w:rPr>
-        <w:t>.</w:t>
-      </w:r>
-      <w:r>
-        <w:rPr>
-          <w:lang w:val="en-US"/>
-        </w:rPr>
-        <w:t xml:space="preserve"> It helped </w:t>
-      </w:r>
-      <w:r>
-        <w:rPr>
-          <w:lang w:val="en-US"/>
-        </w:rPr>
-        <w:t xml:space="preserve">me </w:t>
-      </w:r>
-      <w:r>
-        <w:rPr>
-          <w:lang w:val="en-US"/>
-        </w:rPr>
-        <w:t xml:space="preserve">a lot </w:t>
-      </w:r>
-      <w:r>
-        <w:rPr>
-          <w:lang w:val="en-US"/>
-        </w:rPr>
-        <w:t>in</w:t>
-      </w:r>
-      <w:r>
-        <w:rPr>
-          <w:lang w:val="en-US"/>
-        </w:rPr>
-        <w:t xml:space="preserve"> </w:t>
-      </w:r>
-      <w:r>
-        <w:rPr>
-          <w:lang w:val="en-US"/>
-        </w:rPr>
-        <w:t xml:space="preserve">finding </w:t>
-      </w:r>
-      <w:r>
-        <w:rPr>
-          <w:lang w:val="en-US"/>
-        </w:rPr>
-        <w:t xml:space="preserve">css3 </w:t>
-      </w:r>
-      <w:r>
-        <w:rPr>
-          <w:lang w:val="en-US"/>
-        </w:rPr>
-        <w:t>properties and</w:t>
-      </w:r>
-      <w:r>
-        <w:rPr>
-          <w:lang w:val="en-US"/>
-        </w:rPr>
-        <w:t xml:space="preserve"> had a lot of good examples,</w:t>
-      </w:r>
-      <w:r>
-        <w:rPr>
-          <w:lang w:val="en-US"/>
-        </w:rPr>
-        <w:t xml:space="preserve"> n</w:t>
-      </w:r>
-      <w:r>
-        <w:rPr>
-          <w:lang w:val="en-US"/>
-        </w:rPr>
-        <w:t xml:space="preserve">ot to mention that </w:t>
-      </w:r>
-      <w:r>
-        <w:rPr>
-          <w:lang w:val="en-US"/>
-        </w:rPr>
-        <w:t xml:space="preserve">the </w:t>
-      </w:r>
-      <w:r>
-        <w:rPr>
-          <w:lang w:val="en-US"/>
-        </w:rPr>
-        <w:t>“Try it Yourself”</w:t>
-      </w:r>
-      <w:r>
-        <w:rPr>
-          <w:lang w:val="en-US"/>
-        </w:rPr>
-        <w:t xml:space="preserve"> feature helped me in understanding and fiddle with </w:t>
-      </w:r>
-      <w:r>
-        <w:rPr>
-          <w:lang w:val="en-US"/>
-        </w:rPr>
-        <w:t>the rules</w:t>
-      </w:r>
-      <w:r>
-        <w:rPr>
-          <w:lang w:val="en-US"/>
-        </w:rPr>
-        <w:t>.</w:t>
       </w:r>
     </w:p>
     <w:p>
@@ -3202,7 +2674,7 @@
                           </pic:cNvPicPr>
                         </pic:nvPicPr>
                         <pic:blipFill>
-                          <a:blip r:embed="rId10" cstate="print">
+                          <a:blip r:embed="rId9" cstate="print">
                             <a:extLst>
                               <a:ext uri="{28A0092B-C50C-407E-A947-70E740481C1C}">
                                 <a14:useLocalDpi xmlns:a14="http://schemas.microsoft.com/office/drawing/2010/main" val="0"/>
@@ -3323,7 +2795,7 @@
                   <o:lock v:ext="edit" aspectratio="t"/>
                 </v:shapetype>
                 <v:shape id="Picture 1" o:spid="_x0000_s1027" type="#_x0000_t75" style="position:absolute;width:20002;height:20002;visibility:visible;mso-wrap-style:square" o:gfxdata="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">
-                  <v:imagedata r:id="rId11" o:title=""/>
+                  <v:imagedata r:id="rId10" o:title=""/>
                 </v:shape>
                 <v:shapetype id="_x0000_t202" coordsize="21600,21600" o:spt="202" path="m,l,21600r21600,l21600,xe">
                   <v:stroke joinstyle="miter"/>
@@ -3633,7 +3105,7 @@
         </w:rPr>
         <w:t>. [ONLINE] Available at: </w:t>
       </w:r>
-      <w:hyperlink r:id="rId12" w:history="1">
+      <w:hyperlink r:id="rId11" w:history="1">
         <w:r>
           <w:rPr>
             <w:rStyle w:val="Hyperlink"/>
@@ -3646,7 +3118,35 @@
         <w:rPr>
           <w:shd w:val="clear" w:color="auto" w:fill="FDFF9A"/>
         </w:rPr>
-        <w:t>. [Accessed 30 November 2018]</w:t>
+        <w:t xml:space="preserve">. [Accessed </w:t>
+      </w:r>
+      <w:r>
+        <w:rPr>
+          <w:shd w:val="clear" w:color="auto" w:fill="FDFF9A"/>
+          <w:lang w:val="en-US"/>
+        </w:rPr>
+        <w:t>8</w:t>
+      </w:r>
+      <w:r>
+        <w:rPr>
+          <w:shd w:val="clear" w:color="auto" w:fill="FDFF9A"/>
+        </w:rPr>
+        <w:t xml:space="preserve"> </w:t>
+      </w:r>
+      <w:r>
+        <w:rPr>
+          <w:shd w:val="clear" w:color="auto" w:fill="FDFF9A"/>
+          <w:lang w:val="en-US"/>
+        </w:rPr>
+        <w:t>December</w:t>
+      </w:r>
+      <w:bookmarkStart w:id="4" w:name="_GoBack"/>
+      <w:bookmarkEnd w:id="4"/>
+      <w:r>
+        <w:rPr>
+          <w:shd w:val="clear" w:color="auto" w:fill="FDFF9A"/>
+        </w:rPr>
+        <w:t xml:space="preserve"> 2018]</w:t>
       </w:r>
       <w:r>
         <w:rPr>
@@ -3841,26 +3341,322 @@
         <w:rPr>
           <w:lang w:val="en-US"/>
         </w:rPr>
-        <w:t xml:space="preserve"> was that I couldn’t find any </w:t>
+        <w:t xml:space="preserve"> was that I couldn’t find any standard handwritten fonts compatible with all the browsers. Because of this I searched for a free font to store it </w:t>
+      </w:r>
+      <w:r>
+        <w:rPr>
+          <w:lang w:val="en-US"/>
+        </w:rPr>
+        <w:t>locally and</w:t>
+      </w:r>
+      <w:r>
+        <w:rPr>
+          <w:lang w:val="en-US"/>
+        </w:rPr>
+        <w:t xml:space="preserve"> found</w:t>
+      </w:r>
+      <w:r>
+        <w:rPr>
+          <w:lang w:val="en-US"/>
+        </w:rPr>
+        <w:t xml:space="preserve"> scriptina-font</w:t>
+      </w:r>
+      <w:r>
+        <w:rPr>
+          <w:lang w:val="en-US"/>
+        </w:rPr>
+        <w:t>.</w:t>
+      </w:r>
+      <w:r>
+        <w:rPr>
+          <w:lang w:val="en-US"/>
+        </w:rPr>
+        <w:t xml:space="preserve"> This wasn’t the best choice I’ve </w:t>
+      </w:r>
+      <w:r>
+        <w:rPr>
+          <w:lang w:val="en-US"/>
+        </w:rPr>
+        <w:t xml:space="preserve">ever </w:t>
+      </w:r>
+      <w:r>
+        <w:rPr>
+          <w:lang w:val="en-US"/>
+        </w:rPr>
+        <w:t>done because</w:t>
+      </w:r>
+      <w:r>
+        <w:rPr>
+          <w:lang w:val="en-US"/>
+        </w:rPr>
+        <w:t xml:space="preserve"> </w:t>
+      </w:r>
+      <w:r>
+        <w:rPr>
+          <w:lang w:val="en-US"/>
+        </w:rPr>
+        <w:t xml:space="preserve">it was hard to </w:t>
+      </w:r>
+      <w:r>
+        <w:rPr>
+          <w:lang w:val="en-US"/>
+        </w:rPr>
+        <w:t>handle due to</w:t>
+      </w:r>
+      <w:r>
+        <w:rPr>
+          <w:lang w:val="en-US"/>
+        </w:rPr>
+        <w:t xml:space="preserve"> some overlapping </w:t>
+      </w:r>
+      <w:r>
+        <w:rPr>
+          <w:lang w:val="en-US"/>
+        </w:rPr>
+        <w:t xml:space="preserve">character </w:t>
+      </w:r>
+      <w:r>
+        <w:rPr>
+          <w:lang w:val="en-US"/>
+        </w:rPr>
+        <w:t>issues and because it was h</w:t>
+      </w:r>
+      <w:r>
+        <w:rPr>
+          <w:lang w:val="en-US"/>
+        </w:rPr>
+        <w:t>ard to read when zooming out in the browser</w:t>
+      </w:r>
+      <w:r>
+        <w:rPr>
+          <w:lang w:val="en-US"/>
+        </w:rPr>
+        <w:t>.</w:t>
+      </w:r>
+      <w:r>
+        <w:rPr>
+          <w:lang w:val="en-US"/>
+        </w:rPr>
+        <w:t xml:space="preserve"> </w:t>
+      </w:r>
+      <w:r>
+        <w:rPr>
+          <w:lang w:val="en-US"/>
+        </w:rPr>
+        <w:t>Therefore,</w:t>
+      </w:r>
+      <w:r>
+        <w:rPr>
+          <w:lang w:val="en-US"/>
+        </w:rPr>
+        <w:t xml:space="preserve"> I was constrained to set the font size </w:t>
+      </w:r>
+      <w:r>
+        <w:rPr>
+          <w:lang w:val="en-US"/>
+        </w:rPr>
+        <w:t xml:space="preserve">of scriptina-font </w:t>
+      </w:r>
+      <w:r>
+        <w:rPr>
+          <w:lang w:val="en-US"/>
+        </w:rPr>
+        <w:t>to higher values</w:t>
+      </w:r>
+      <w:r>
+        <w:rPr>
+          <w:lang w:val="en-US"/>
+        </w:rPr>
+        <w:t xml:space="preserve"> </w:t>
+      </w:r>
+      <w:r>
+        <w:rPr>
+          <w:lang w:val="en-US"/>
+        </w:rPr>
+        <w:t xml:space="preserve">for </w:t>
+      </w:r>
+      <w:r>
+        <w:rPr>
+          <w:lang w:val="en-US"/>
+        </w:rPr>
+        <w:t xml:space="preserve">a better </w:t>
+      </w:r>
+      <w:r>
+        <w:rPr>
+          <w:lang w:val="en-US"/>
+        </w:rPr>
+        <w:t xml:space="preserve">usability and </w:t>
+      </w:r>
+      <w:r>
+        <w:rPr>
+          <w:lang w:val="en-US"/>
+        </w:rPr>
+        <w:t>accessibility</w:t>
+      </w:r>
+      <w:r>
+        <w:rPr>
+          <w:lang w:val="en-US"/>
+        </w:rPr>
+        <w:t xml:space="preserve"> experience.</w:t>
+      </w:r>
+    </w:p>
+    <w:p>
+      <w:pPr>
+        <w:jc w:val="both"/>
+        <w:rPr>
+          <w:lang w:val="en-US"/>
+        </w:rPr>
+      </w:pPr>
+      <w:r>
+        <w:rPr>
+          <w:lang w:val="en-US"/>
+        </w:rPr>
+        <w:tab/>
+      </w:r>
+      <w:r>
+        <w:rPr>
+          <w:lang w:val="en-US"/>
+        </w:rPr>
+        <w:t xml:space="preserve">A new </w:t>
+      </w:r>
+      <w:r>
+        <w:rPr>
+          <w:lang w:val="en-US"/>
+        </w:rPr>
+        <w:t xml:space="preserve">technique I used </w:t>
+      </w:r>
+      <w:r>
+        <w:rPr>
+          <w:lang w:val="en-US"/>
+        </w:rPr>
+        <w:t xml:space="preserve">extensively </w:t>
+      </w:r>
+      <w:r>
+        <w:rPr>
+          <w:lang w:val="en-US"/>
+        </w:rPr>
+        <w:t>beside the known ones</w:t>
+      </w:r>
+      <w:r>
+        <w:rPr>
+          <w:lang w:val="en-US"/>
+        </w:rPr>
+        <w:t xml:space="preserve"> </w:t>
+      </w:r>
+      <w:r>
+        <w:rPr>
+          <w:lang w:val="en-US"/>
+        </w:rPr>
+        <w:t>was CSS</w:t>
+      </w:r>
+      <w:r>
+        <w:rPr>
+          <w:lang w:val="en-US"/>
+        </w:rPr>
+        <w:t xml:space="preserve"> Grid Layout</w:t>
+      </w:r>
+      <w:r>
+        <w:rPr>
+          <w:lang w:val="en-US"/>
+        </w:rPr>
+        <w:t>.</w:t>
+      </w:r>
+      <w:r>
+        <w:rPr>
+          <w:lang w:val="en-US"/>
+        </w:rPr>
+        <w:t xml:space="preserve"> To master </w:t>
+      </w:r>
+      <w:r>
+        <w:rPr>
+          <w:lang w:val="en-US"/>
+        </w:rPr>
+        <w:t xml:space="preserve">this new </w:t>
+      </w:r>
+      <w:r>
+        <w:rPr>
+          <w:lang w:val="en-US"/>
+        </w:rPr>
+        <w:t>approach,</w:t>
+      </w:r>
+      <w:r>
+        <w:rPr>
+          <w:lang w:val="en-US"/>
+        </w:rPr>
+        <w:t xml:space="preserve"> I </w:t>
+      </w:r>
+      <w:r>
+        <w:rPr>
+          <w:lang w:val="en-US"/>
+        </w:rPr>
+        <w:t xml:space="preserve">had to watch a dozen of </w:t>
+      </w:r>
+      <w:r>
+        <w:rPr>
+          <w:lang w:val="en-US"/>
+        </w:rPr>
+        <w:t>videos</w:t>
+      </w:r>
+      <w:r>
+        <w:rPr>
+          <w:lang w:val="en-US"/>
+        </w:rPr>
+        <w:t xml:space="preserve"> on </w:t>
+      </w:r>
+      <w:r>
+        <w:rPr>
+          <w:lang w:val="en-US"/>
+        </w:rPr>
+        <w:t>YouT</w:t>
+      </w:r>
+      <w:r>
+        <w:rPr>
+          <w:lang w:val="en-US"/>
+        </w:rPr>
+        <w:t xml:space="preserve">ube </w:t>
+      </w:r>
+      <w:r>
+        <w:rPr>
+          <w:lang w:val="en-US"/>
+        </w:rPr>
+        <w:t>and a lot of trial and error implementation attempts</w:t>
+      </w:r>
+      <w:r>
+        <w:rPr>
+          <w:lang w:val="en-US"/>
+        </w:rPr>
+        <w:t>.</w:t>
+      </w:r>
+      <w:r>
+        <w:rPr>
+          <w:lang w:val="en-US"/>
+        </w:rPr>
+        <w:t xml:space="preserve"> The Achilles Heel </w:t>
+      </w:r>
+      <w:r>
+        <w:rPr>
+          <w:lang w:val="en-US"/>
+        </w:rPr>
+        <w:t>of this</w:t>
+      </w:r>
+      <w:r>
+        <w:rPr>
+          <w:lang w:val="en-US"/>
+        </w:rPr>
+        <w:t xml:space="preserve"> </w:t>
+      </w:r>
+      <w:r>
+        <w:rPr>
+          <w:lang w:val="en-US"/>
+        </w:rPr>
+        <w:t xml:space="preserve">technique is that it has a browser compatibility </w:t>
       </w:r>
       <w:r>
         <w:rPr>
           <w:lang w:val="en-US"/>
         </w:rPr>
         <w:lastRenderedPageBreak/>
-        <w:t xml:space="preserve">standard handwritten fonts compatible with all the browsers. Because of this I searched for a free font to store it </w:t>
-      </w:r>
-      <w:r>
-        <w:rPr>
-          <w:lang w:val="en-US"/>
-        </w:rPr>
-        <w:t>locally and</w:t>
-      </w:r>
-      <w:r>
-        <w:rPr>
-          <w:lang w:val="en-US"/>
-        </w:rPr>
-        <w:t xml:space="preserve"> found</w:t>
+        <w:t>coverage</w:t>
       </w:r>
       <w:r>
         <w:rPr>
@@ -3868,450 +3664,17 @@
         </w:rPr>
         <w:t xml:space="preserve"> </w:t>
       </w:r>
-      <w:proofErr w:type="spellStart"/>
-      <w:r>
-        <w:rPr>
-          <w:lang w:val="en-US"/>
-        </w:rPr>
-        <w:t>scriptina</w:t>
-      </w:r>
-      <w:proofErr w:type="spellEnd"/>
-      <w:r>
-        <w:rPr>
-          <w:lang w:val="en-US"/>
-        </w:rPr>
-        <w:t xml:space="preserve">-font on the </w:t>
-      </w:r>
-      <w:hyperlink r:id="rId13" w:history="1">
-        <w:r>
-          <w:rPr>
-            <w:rStyle w:val="Hyperlink"/>
-            <w:lang w:val="en-US"/>
-          </w:rPr>
-          <w:t>www.1001fonts.com</w:t>
-        </w:r>
-      </w:hyperlink>
-      <w:r>
-        <w:rPr>
-          <w:lang w:val="en-US"/>
-        </w:rPr>
-        <w:t xml:space="preserve"> site</w:t>
-      </w:r>
-      <w:r>
-        <w:rPr>
-          <w:lang w:val="en-US"/>
-        </w:rPr>
-        <w:t>.</w:t>
-      </w:r>
-      <w:r>
-        <w:rPr>
-          <w:lang w:val="en-US"/>
-        </w:rPr>
-        <w:t xml:space="preserve"> This wasn’t the best choice I’ve </w:t>
-      </w:r>
-      <w:r>
-        <w:rPr>
-          <w:lang w:val="en-US"/>
-        </w:rPr>
-        <w:t xml:space="preserve">ever </w:t>
-      </w:r>
-      <w:r>
-        <w:rPr>
-          <w:lang w:val="en-US"/>
-        </w:rPr>
-        <w:t>done because</w:t>
-      </w:r>
-      <w:r>
-        <w:rPr>
-          <w:lang w:val="en-US"/>
-        </w:rPr>
-        <w:t xml:space="preserve"> </w:t>
-      </w:r>
-      <w:r>
-        <w:rPr>
-          <w:lang w:val="en-US"/>
-        </w:rPr>
-        <w:t xml:space="preserve">it was hard to </w:t>
-      </w:r>
-      <w:r>
-        <w:rPr>
-          <w:lang w:val="en-US"/>
-        </w:rPr>
-        <w:t>handle due to</w:t>
-      </w:r>
-      <w:r>
-        <w:rPr>
-          <w:lang w:val="en-US"/>
-        </w:rPr>
-        <w:t xml:space="preserve"> some overlapping </w:t>
-      </w:r>
-      <w:r>
-        <w:rPr>
-          <w:lang w:val="en-US"/>
-        </w:rPr>
-        <w:t xml:space="preserve">character </w:t>
-      </w:r>
-      <w:r>
-        <w:rPr>
-          <w:lang w:val="en-US"/>
-        </w:rPr>
-        <w:t>issues and because it was h</w:t>
-      </w:r>
-      <w:r>
-        <w:rPr>
-          <w:lang w:val="en-US"/>
-        </w:rPr>
-        <w:t>ard to read when zooming out in the browser</w:t>
-      </w:r>
-      <w:r>
-        <w:rPr>
-          <w:lang w:val="en-US"/>
-        </w:rPr>
-        <w:t>.</w:t>
-      </w:r>
-      <w:r>
-        <w:rPr>
-          <w:lang w:val="en-US"/>
-        </w:rPr>
-        <w:t xml:space="preserve"> </w:t>
-      </w:r>
-      <w:r>
-        <w:rPr>
-          <w:lang w:val="en-US"/>
-        </w:rPr>
-        <w:t>Therefore,</w:t>
-      </w:r>
-      <w:r>
-        <w:rPr>
-          <w:lang w:val="en-US"/>
-        </w:rPr>
-        <w:t xml:space="preserve"> I was constrained to set the font size </w:t>
-      </w:r>
-      <w:r>
-        <w:rPr>
-          <w:lang w:val="en-US"/>
-        </w:rPr>
-        <w:t xml:space="preserve">of </w:t>
-      </w:r>
-      <w:proofErr w:type="spellStart"/>
-      <w:r>
-        <w:rPr>
-          <w:lang w:val="en-US"/>
-        </w:rPr>
-        <w:t>scriptina</w:t>
-      </w:r>
-      <w:proofErr w:type="spellEnd"/>
-      <w:r>
-        <w:rPr>
-          <w:lang w:val="en-US"/>
-        </w:rPr>
-        <w:t xml:space="preserve">-font </w:t>
-      </w:r>
-      <w:r>
-        <w:rPr>
-          <w:lang w:val="en-US"/>
-        </w:rPr>
-        <w:t>to higher values</w:t>
-      </w:r>
-      <w:r>
-        <w:rPr>
-          <w:lang w:val="en-US"/>
-        </w:rPr>
-        <w:t xml:space="preserve"> </w:t>
-      </w:r>
-      <w:r>
-        <w:rPr>
-          <w:lang w:val="en-US"/>
-        </w:rPr>
-        <w:t xml:space="preserve">for </w:t>
-      </w:r>
-      <w:r>
-        <w:rPr>
-          <w:lang w:val="en-US"/>
-        </w:rPr>
-        <w:t xml:space="preserve">a better </w:t>
-      </w:r>
-      <w:r>
-        <w:rPr>
-          <w:lang w:val="en-US"/>
-        </w:rPr>
-        <w:t xml:space="preserve">usability and </w:t>
-      </w:r>
-      <w:r>
-        <w:rPr>
-          <w:lang w:val="en-US"/>
-        </w:rPr>
-        <w:t>accessibility</w:t>
-      </w:r>
-      <w:r>
-        <w:rPr>
-          <w:lang w:val="en-US"/>
-        </w:rPr>
-        <w:t xml:space="preserve"> experience.</w:t>
-      </w:r>
-    </w:p>
-    <w:p>
-      <w:pPr>
-        <w:jc w:val="both"/>
-        <w:rPr>
-          <w:lang w:val="en-US"/>
-        </w:rPr>
-      </w:pPr>
-      <w:r>
-        <w:rPr>
-          <w:lang w:val="en-US"/>
-        </w:rPr>
-        <w:tab/>
-      </w:r>
-      <w:r>
-        <w:rPr>
-          <w:lang w:val="en-US"/>
-        </w:rPr>
-        <w:t xml:space="preserve">A new </w:t>
-      </w:r>
-      <w:r>
-        <w:rPr>
-          <w:lang w:val="en-US"/>
-        </w:rPr>
-        <w:t xml:space="preserve">technique I used </w:t>
-      </w:r>
-      <w:r>
-        <w:rPr>
-          <w:lang w:val="en-US"/>
-        </w:rPr>
-        <w:t xml:space="preserve">extensively </w:t>
-      </w:r>
-      <w:r>
-        <w:rPr>
-          <w:lang w:val="en-US"/>
-        </w:rPr>
-        <w:t>beside the known ones</w:t>
-      </w:r>
-      <w:r>
-        <w:rPr>
-          <w:lang w:val="en-US"/>
-        </w:rPr>
-        <w:t xml:space="preserve"> </w:t>
-      </w:r>
-      <w:r>
-        <w:rPr>
-          <w:lang w:val="en-US"/>
-        </w:rPr>
-        <w:t>was CSS</w:t>
-      </w:r>
-      <w:r>
-        <w:rPr>
-          <w:lang w:val="en-US"/>
-        </w:rPr>
-        <w:t xml:space="preserve"> Grid Layout</w:t>
-      </w:r>
-      <w:r>
-        <w:rPr>
-          <w:lang w:val="en-US"/>
-        </w:rPr>
-        <w:t>.</w:t>
-      </w:r>
-      <w:r>
-        <w:rPr>
-          <w:lang w:val="en-US"/>
-        </w:rPr>
-        <w:t xml:space="preserve"> To master </w:t>
-      </w:r>
-      <w:r>
-        <w:rPr>
-          <w:lang w:val="en-US"/>
-        </w:rPr>
-        <w:t xml:space="preserve">this new </w:t>
-      </w:r>
-      <w:r>
-        <w:rPr>
-          <w:lang w:val="en-US"/>
-        </w:rPr>
-        <w:t>approach,</w:t>
-      </w:r>
-      <w:r>
-        <w:rPr>
-          <w:lang w:val="en-US"/>
-        </w:rPr>
-        <w:t xml:space="preserve"> I </w:t>
-      </w:r>
-      <w:r>
-        <w:rPr>
-          <w:lang w:val="en-US"/>
-        </w:rPr>
-        <w:t xml:space="preserve">had to watch a dozen of </w:t>
-      </w:r>
-      <w:r>
-        <w:rPr>
-          <w:lang w:val="en-US"/>
-        </w:rPr>
-        <w:t>videos</w:t>
-      </w:r>
-      <w:r>
-        <w:rPr>
-          <w:lang w:val="en-US"/>
-        </w:rPr>
-        <w:t xml:space="preserve"> on </w:t>
-      </w:r>
-      <w:proofErr w:type="spellStart"/>
-      <w:r>
-        <w:rPr>
-          <w:lang w:val="en-US"/>
-        </w:rPr>
-        <w:t>Youtube</w:t>
-      </w:r>
-      <w:proofErr w:type="spellEnd"/>
-      <w:r>
-        <w:rPr>
-          <w:lang w:val="en-US"/>
-        </w:rPr>
-        <w:t xml:space="preserve"> </w:t>
-      </w:r>
-      <w:r>
-        <w:rPr>
-          <w:lang w:val="en-US"/>
-        </w:rPr>
-        <w:t>like</w:t>
-      </w:r>
-      <w:r>
-        <w:rPr>
-          <w:lang w:val="en-US"/>
-        </w:rPr>
-        <w:t xml:space="preserve"> Jen Simmons channel “Layout Land”</w:t>
-      </w:r>
-      <w:r>
-        <w:rPr>
-          <w:lang w:val="en-US"/>
-        </w:rPr>
-        <w:t xml:space="preserve">, </w:t>
-      </w:r>
-      <w:r>
-        <w:rPr>
-          <w:lang w:val="en-US"/>
-        </w:rPr>
-        <w:t xml:space="preserve">read </w:t>
-      </w:r>
-      <w:r>
-        <w:rPr>
-          <w:lang w:val="en-US"/>
-        </w:rPr>
-        <w:t>and te</w:t>
-      </w:r>
-      <w:r>
-        <w:rPr>
-          <w:lang w:val="en-US"/>
-        </w:rPr>
-        <w:t>st</w:t>
-      </w:r>
-      <w:r>
-        <w:rPr>
-          <w:lang w:val="en-US"/>
-        </w:rPr>
-        <w:t xml:space="preserve"> </w:t>
-      </w:r>
-      <w:r>
-        <w:rPr>
-          <w:lang w:val="en-US"/>
-        </w:rPr>
-        <w:t>the</w:t>
-      </w:r>
-      <w:r>
-        <w:rPr>
-          <w:lang w:val="en-US"/>
-        </w:rPr>
-        <w:t xml:space="preserve"> </w:t>
-      </w:r>
-      <w:r>
-        <w:rPr>
-          <w:lang w:val="en-US"/>
-        </w:rPr>
-        <w:t xml:space="preserve">grid </w:t>
-      </w:r>
-      <w:r>
-        <w:rPr>
-          <w:lang w:val="en-US"/>
-        </w:rPr>
-        <w:t xml:space="preserve">tutorial from the </w:t>
-      </w:r>
-      <w:r>
-        <w:rPr>
-          <w:lang w:val="en-US"/>
-        </w:rPr>
-        <w:t>site</w:t>
-      </w:r>
-      <w:r>
-        <w:t xml:space="preserve"> </w:t>
-      </w:r>
-      <w:hyperlink r:id="rId14" w:history="1">
-        <w:r>
-          <w:rPr>
-            <w:rStyle w:val="Hyperlink"/>
-            <w:lang w:val="en-US"/>
-          </w:rPr>
-          <w:t>www.w3schools.com</w:t>
-        </w:r>
-      </w:hyperlink>
-      <w:r>
-        <w:rPr>
-          <w:lang w:val="en-US"/>
-        </w:rPr>
-        <w:t xml:space="preserve"> and a lot of trial and error implementation attempts</w:t>
-      </w:r>
-      <w:r>
-        <w:rPr>
-          <w:lang w:val="en-US"/>
-        </w:rPr>
-        <w:t>.</w:t>
-      </w:r>
-      <w:r>
-        <w:rPr>
-          <w:lang w:val="en-US"/>
-        </w:rPr>
-        <w:t xml:space="preserve"> The Achilles Heel </w:t>
-      </w:r>
-      <w:r>
-        <w:rPr>
-          <w:lang w:val="en-US"/>
-        </w:rPr>
-        <w:t>of this</w:t>
-      </w:r>
-      <w:r>
-        <w:rPr>
-          <w:lang w:val="en-US"/>
-        </w:rPr>
-        <w:t xml:space="preserve"> </w:t>
-      </w:r>
-      <w:r>
-        <w:rPr>
-          <w:lang w:val="en-US"/>
-        </w:rPr>
-        <w:t>technique is that it has a browser compatibility coverage</w:t>
-      </w:r>
-      <w:r>
-        <w:rPr>
-          <w:lang w:val="en-US"/>
-        </w:rPr>
-        <w:t xml:space="preserve"> </w:t>
-      </w:r>
-      <w:proofErr w:type="gramStart"/>
-      <w:r>
-        <w:rPr>
-          <w:lang w:val="en-US"/>
-        </w:rPr>
-        <w:t>of  about</w:t>
-      </w:r>
-      <w:proofErr w:type="gramEnd"/>
-      <w:r>
-        <w:rPr>
-          <w:lang w:val="en-US"/>
-        </w:rPr>
-        <w:t xml:space="preserve"> 88%</w:t>
-      </w:r>
-      <w:r>
-        <w:rPr>
-          <w:lang w:val="en-US"/>
-        </w:rPr>
-        <w:t>, see Figure 3</w:t>
+      <w:r>
+        <w:rPr>
+          <w:lang w:val="en-US"/>
+        </w:rPr>
+        <w:t>of about</w:t>
+      </w:r>
+      <w:r>
+        <w:rPr>
+          <w:lang w:val="en-US"/>
+        </w:rPr>
+        <w:t xml:space="preserve"> 88%, see Figure 3</w:t>
       </w:r>
       <w:r>
         <w:rPr>
@@ -4344,7 +3707,7 @@
         </w:rPr>
         <w:t>. [ONLINE] Available at: </w:t>
       </w:r>
-      <w:hyperlink r:id="rId15" w:anchor="search=grids" w:history="1">
+      <w:hyperlink r:id="rId12" w:anchor="search=grids" w:history="1">
         <w:r>
           <w:rPr>
             <w:rStyle w:val="Hyperlink"/>
@@ -4510,7 +3873,7 @@
                           </pic:cNvPicPr>
                         </pic:nvPicPr>
                         <pic:blipFill>
-                          <a:blip r:embed="rId16">
+                          <a:blip r:embed="rId13">
                             <a:extLst>
                               <a:ext uri="{28A0092B-C50C-407E-A947-70E740481C1C}">
                                 <a14:useLocalDpi xmlns:a14="http://schemas.microsoft.com/office/drawing/2010/main" val="0"/>
@@ -4606,7 +3969,7 @@
             <w:pict>
               <v:group w14:anchorId="3A03956E" id="Group 6" o:spid="_x0000_s1029" style="position:absolute;left:0;text-align:left;margin-left:416.8pt;margin-top:20.85pt;width:468pt;height:333.1pt;z-index:251659264;mso-position-horizontal:right;mso-position-horizontal-relative:margin" coordsize="59436,42303" o:gfxdata="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">
                 <v:shape id="Picture 4" o:spid="_x0000_s1030" type="#_x0000_t75" style="position:absolute;width:59436;height:39147;visibility:visible;mso-wrap-style:square" o:gfxdata="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">
-                  <v:imagedata r:id="rId17" o:title=""/>
+                  <v:imagedata r:id="rId14" o:title=""/>
                 </v:shape>
                 <v:shape id="Text Box 5" o:spid="_x0000_s1031" type="#_x0000_t202" style="position:absolute;top:39719;width:59436;height:2584;visibility:visible;mso-wrap-style:square;v-text-anchor:top" o:gfxdata="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" stroked="f">
                   <v:textbox style="mso-fit-shape-to-text:t" inset="0,0,0,0">
@@ -4659,14 +4022,6 @@
           <w:lang w:val="en-US"/>
         </w:rPr>
       </w:pPr>
-    </w:p>
-    <w:p>
-      <w:pPr>
-        <w:jc w:val="both"/>
-        <w:rPr>
-          <w:lang w:val="en-US"/>
-        </w:rPr>
-      </w:pPr>
       <w:r>
         <w:rPr>
           <w:lang w:val="en-US"/>
@@ -4828,14 +4183,7 @@
         <w:rPr>
           <w:lang w:val="en-US"/>
         </w:rPr>
-        <w:t xml:space="preserve">Nevertheless, it helped me </w:t>
-      </w:r>
-      <w:r>
-        <w:rPr>
-          <w:lang w:val="en-US"/>
-        </w:rPr>
-        <w:lastRenderedPageBreak/>
-        <w:t xml:space="preserve">a lot in </w:t>
+        <w:t xml:space="preserve">Nevertheless, it helped me a lot in </w:t>
       </w:r>
       <w:r>
         <w:rPr>
@@ -4889,7 +4237,7 @@
           <w:lang w:val="en-US"/>
         </w:rPr>
       </w:pPr>
-      <w:bookmarkStart w:id="5" w:name="_Toc532563073"/>
+      <w:bookmarkStart w:id="5" w:name="_Toc532665991"/>
       <w:r>
         <w:rPr>
           <w:rFonts w:ascii="Times New Roman" w:hAnsi="Times New Roman" w:cs="Times New Roman"/>
@@ -4915,6 +4263,13 @@
     </w:p>
     <w:p>
       <w:pPr>
+        <w:rPr>
+          <w:lang w:val="en-US"/>
+        </w:rPr>
+      </w:pPr>
+    </w:p>
+    <w:p>
+      <w:pPr>
         <w:jc w:val="both"/>
         <w:rPr>
           <w:lang w:val="en-US"/>
@@ -4960,25 +4315,7 @@
         <w:rPr>
           <w:lang w:val="en-US"/>
         </w:rPr>
-        <w:t>. E</w:t>
-      </w:r>
-      <w:r>
-        <w:rPr>
-          <w:lang w:val="en-US"/>
-        </w:rPr>
-        <w:t xml:space="preserve">ven though </w:t>
-      </w:r>
-      <w:r>
-        <w:rPr>
-          <w:lang w:val="en-US"/>
-        </w:rPr>
-        <w:t>web accessibility seems different from web-site usability it also</w:t>
-      </w:r>
-      <w:r>
-        <w:rPr>
-          <w:lang w:val="en-US"/>
-        </w:rPr>
-        <w:t xml:space="preserve"> improves user experience overall</w:t>
+        <w:t>. Even though web accessibility seems different from web-site usability it also improves user experience overall</w:t>
       </w:r>
       <w:r>
         <w:rPr>
@@ -4996,27 +4333,13 @@
         <w:rPr>
           <w:lang w:val="en-US"/>
         </w:rPr>
-        <w:t xml:space="preserve"> according </w:t>
-      </w:r>
-      <w:proofErr w:type="gramStart"/>
-      <w:r>
-        <w:rPr>
-          <w:lang w:val="en-US"/>
-        </w:rPr>
-        <w:t xml:space="preserve">to  </w:t>
+        <w:t xml:space="preserve"> according to  </w:t>
       </w:r>
       <w:r>
         <w:rPr>
           <w:shd w:val="clear" w:color="auto" w:fill="FDFF9A"/>
         </w:rPr>
-        <w:t>Web</w:t>
-      </w:r>
-      <w:proofErr w:type="gramEnd"/>
-      <w:r>
-        <w:rPr>
-          <w:shd w:val="clear" w:color="auto" w:fill="FDFF9A"/>
-        </w:rPr>
-        <w:t xml:space="preserve"> Accessibility Initiative. 2010. </w:t>
+        <w:t>Web Accessibility Initiative. 2010. </w:t>
       </w:r>
       <w:r>
         <w:rPr>
@@ -5057,7 +4380,7 @@
         </w:rPr>
         <w:t>] Available at: </w:t>
       </w:r>
-      <w:hyperlink r:id="rId18" w:history="1">
+      <w:hyperlink r:id="rId15" w:history="1">
         <w:r>
           <w:rPr>
             <w:rStyle w:val="Hyperlink"/>
@@ -5070,20 +4393,46 @@
         <w:rPr>
           <w:shd w:val="clear" w:color="auto" w:fill="FDFF9A"/>
         </w:rPr>
-        <w:t>. [Accessed 6 May 2016].</w:t>
-      </w:r>
-    </w:p>
-    <w:p>
-      <w:pPr>
-        <w:jc w:val="both"/>
-        <w:rPr>
-          <w:lang w:val="en-US"/>
-        </w:rPr>
-      </w:pPr>
-      <w:r>
-        <w:rPr>
-          <w:lang w:val="en-US"/>
-        </w:rPr>
+        <w:t>. [Accessed 29</w:t>
+      </w:r>
+      <w:r>
+        <w:rPr>
+          <w:shd w:val="clear" w:color="auto" w:fill="FDFF9A"/>
+        </w:rPr>
+        <w:t xml:space="preserve"> </w:t>
+      </w:r>
+      <w:r>
+        <w:rPr>
+          <w:shd w:val="clear" w:color="auto" w:fill="FDFF9A"/>
+          <w:lang w:val="en-US"/>
+        </w:rPr>
+        <w:t>November</w:t>
+      </w:r>
+      <w:r>
+        <w:rPr>
+          <w:shd w:val="clear" w:color="auto" w:fill="FDFF9A"/>
+        </w:rPr>
+        <w:t xml:space="preserve"> 2018</w:t>
+      </w:r>
+      <w:r>
+        <w:rPr>
+          <w:shd w:val="clear" w:color="auto" w:fill="FDFF9A"/>
+        </w:rPr>
+        <w:t>].</w:t>
+      </w:r>
+    </w:p>
+    <w:p>
+      <w:pPr>
+        <w:jc w:val="both"/>
+        <w:rPr>
+          <w:lang w:val="en-US"/>
+        </w:rPr>
+      </w:pPr>
+      <w:r>
+        <w:rPr>
+          <w:lang w:val="en-US"/>
+        </w:rPr>
+        <w:lastRenderedPageBreak/>
         <w:tab/>
       </w:r>
       <w:r>
@@ -5537,7 +4886,7 @@
                           </pic:cNvPicPr>
                         </pic:nvPicPr>
                         <pic:blipFill>
-                          <a:blip r:embed="rId19" cstate="print">
+                          <a:blip r:embed="rId16" cstate="print">
                             <a:extLst>
                               <a:ext uri="{28A0092B-C50C-407E-A947-70E740481C1C}">
                                 <a14:useLocalDpi xmlns:a14="http://schemas.microsoft.com/office/drawing/2010/main" val="0"/>
@@ -5633,7 +4982,7 @@
             <w:pict>
               <v:group w14:anchorId="36A680CE" id="Group 14" o:spid="_x0000_s1032" style="position:absolute;left:0;text-align:left;margin-left:0;margin-top:27pt;width:467.25pt;height:67.6pt;z-index:251662336" coordsize="59340,8585" o:gfxdata="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">
                 <v:shape id="Picture 8" o:spid="_x0000_s1033" type="#_x0000_t75" style="position:absolute;width:59340;height:5715;visibility:visible;mso-wrap-style:square" o:gfxdata="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">
-                  <v:imagedata r:id="rId20" o:title=""/>
+                  <v:imagedata r:id="rId17" o:title=""/>
                 </v:shape>
                 <v:shape id="Text Box 13" o:spid="_x0000_s1034" type="#_x0000_t202" style="position:absolute;top:6000;width:58864;height:2585;visibility:visible;mso-wrap-style:square;v-text-anchor:top" o:gfxdata="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" stroked="f">
                   <v:textbox style="mso-fit-shape-to-text:t" inset="0,0,0,0">
@@ -5692,6 +5041,20 @@
         </w:rPr>
         <w:tab/>
       </w:r>
+    </w:p>
+    <w:p>
+      <w:pPr>
+        <w:jc w:val="both"/>
+        <w:rPr>
+          <w:lang w:val="en-US"/>
+        </w:rPr>
+      </w:pPr>
+      <w:r>
+        <w:rPr>
+          <w:lang w:val="en-US"/>
+        </w:rPr>
+        <w:tab/>
+      </w:r>
       <w:r>
         <w:rPr>
           <w:lang w:val="en-US"/>
@@ -5872,6 +5235,14 @@
         </w:rPr>
         <w:t xml:space="preserve"> location.</w:t>
       </w:r>
+    </w:p>
+    <w:p>
+      <w:pPr>
+        <w:jc w:val="both"/>
+        <w:rPr>
+          <w:lang w:val="en-US"/>
+        </w:rPr>
+      </w:pPr>
     </w:p>
     <w:p>
       <w:pPr>
@@ -5921,7 +5292,7 @@
                           </pic:cNvPicPr>
                         </pic:nvPicPr>
                         <pic:blipFill>
-                          <a:blip r:embed="rId21" cstate="print">
+                          <a:blip r:embed="rId18" cstate="print">
                             <a:extLst>
                               <a:ext uri="{28A0092B-C50C-407E-A947-70E740481C1C}">
                                 <a14:useLocalDpi xmlns:a14="http://schemas.microsoft.com/office/drawing/2010/main" val="0"/>
@@ -6017,7 +5388,7 @@
             <w:pict>
               <v:group w14:anchorId="33E9A0C6" id="Group 20" o:spid="_x0000_s1035" style="position:absolute;left:0;text-align:left;margin-left:-2.25pt;margin-top:17.15pt;width:468pt;height:190.6pt;z-index:251666432" coordsize="59436,24206" o:gfxdata="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">
                 <v:shape id="Picture 18" o:spid="_x0000_s1036" type="#_x0000_t75" style="position:absolute;width:59436;height:21050;visibility:visible;mso-wrap-style:square" o:gfxdata="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">
-                  <v:imagedata r:id="rId22" o:title=""/>
+                  <v:imagedata r:id="rId19" o:title=""/>
                 </v:shape>
                 <v:shape id="Text Box 19" o:spid="_x0000_s1037" type="#_x0000_t202" style="position:absolute;top:21621;width:59436;height:2585;visibility:visible;mso-wrap-style:square;v-text-anchor:top" o:gfxdata="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" stroked="f">
                   <v:textbox style="mso-fit-shape-to-text:t" inset="0,0,0,0">
@@ -6074,7 +5445,20 @@
         <w:rPr>
           <w:lang w:val="en-US"/>
         </w:rPr>
-        <w:lastRenderedPageBreak/>
+        <w:tab/>
+      </w:r>
+    </w:p>
+    <w:p>
+      <w:pPr>
+        <w:jc w:val="both"/>
+        <w:rPr>
+          <w:lang w:val="en-US"/>
+        </w:rPr>
+      </w:pPr>
+      <w:r>
+        <w:rPr>
+          <w:lang w:val="en-US"/>
+        </w:rPr>
         <w:tab/>
       </w:r>
       <w:r>
@@ -6162,7 +5546,7 @@
         </w:rPr>
         <w:t>. [ONLINE] Available at: </w:t>
       </w:r>
-      <w:hyperlink r:id="rId23" w:history="1">
+      <w:hyperlink r:id="rId20" w:history="1">
         <w:r>
           <w:rPr>
             <w:rStyle w:val="Hyperlink"/>
@@ -6175,20 +5559,78 @@
         <w:rPr>
           <w:shd w:val="clear" w:color="auto" w:fill="FDFF9A"/>
         </w:rPr>
-        <w:t>. [Accessed 6 September 2018].</w:t>
-      </w:r>
-      <w:r>
-        <w:rPr>
-          <w:lang w:val="en-US"/>
+        <w:t xml:space="preserve">. [Accessed </w:t>
+      </w:r>
+      <w:r>
+        <w:rPr>
+          <w:shd w:val="clear" w:color="auto" w:fill="FDFF9A"/>
+          <w:lang w:val="en-US"/>
+        </w:rPr>
+        <w:t>9</w:t>
+      </w:r>
+      <w:r>
+        <w:rPr>
+          <w:shd w:val="clear" w:color="auto" w:fill="FDFF9A"/>
         </w:rPr>
         <w:t xml:space="preserve"> </w:t>
       </w:r>
       <w:r>
         <w:rPr>
+          <w:shd w:val="clear" w:color="auto" w:fill="FDFF9A"/>
+          <w:lang w:val="en-US"/>
+        </w:rPr>
+        <w:t>December</w:t>
+      </w:r>
+      <w:r>
+        <w:rPr>
+          <w:shd w:val="clear" w:color="auto" w:fill="FDFF9A"/>
+        </w:rPr>
+        <w:t xml:space="preserve"> 2018].</w:t>
+      </w:r>
+      <w:r>
+        <w:rPr>
           <w:lang w:val="en-US"/>
         </w:rPr>
         <w:t xml:space="preserve"> </w:t>
       </w:r>
+      <w:r>
+        <w:rPr>
+          <w:lang w:val="en-US"/>
+        </w:rPr>
+        <w:t xml:space="preserve"> </w:t>
+      </w:r>
+    </w:p>
+    <w:p>
+      <w:pPr>
+        <w:jc w:val="both"/>
+        <w:rPr>
+          <w:lang w:val="en-US"/>
+        </w:rPr>
+      </w:pPr>
+    </w:p>
+    <w:p>
+      <w:pPr>
+        <w:jc w:val="both"/>
+        <w:rPr>
+          <w:lang w:val="en-US"/>
+        </w:rPr>
+      </w:pPr>
+    </w:p>
+    <w:p>
+      <w:pPr>
+        <w:jc w:val="both"/>
+        <w:rPr>
+          <w:lang w:val="en-US"/>
+        </w:rPr>
+      </w:pPr>
+    </w:p>
+    <w:p>
+      <w:pPr>
+        <w:jc w:val="both"/>
+        <w:rPr>
+          <w:lang w:val="en-US"/>
+        </w:rPr>
+      </w:pPr>
     </w:p>
     <w:p>
       <w:pPr>
@@ -6230,15 +5672,7 @@
           <w:sz w:val="24"/>
           <w:szCs w:val="24"/>
         </w:rPr>
-        <w:t>Form validation for every input according to its type and needs</w:t>
-      </w:r>
-      <w:r>
-        <w:rPr>
-          <w:rFonts w:ascii="Times New Roman" w:hAnsi="Times New Roman" w:cs="Times New Roman"/>
-          <w:sz w:val="24"/>
-          <w:szCs w:val="24"/>
-        </w:rPr>
-        <w:t>, see Figure 5</w:t>
+        <w:t>Form validation for every input according to its type and needs, see Figure 5</w:t>
       </w:r>
     </w:p>
     <w:p>
@@ -6296,7 +5730,7 @@
                           </pic:cNvPicPr>
                         </pic:nvPicPr>
                         <pic:blipFill>
-                          <a:blip r:embed="rId24">
+                          <a:blip r:embed="rId21">
                             <a:extLst>
                               <a:ext uri="{28A0092B-C50C-407E-A947-70E740481C1C}">
                                 <a14:useLocalDpi xmlns:a14="http://schemas.microsoft.com/office/drawing/2010/main" val="0"/>
@@ -6382,7 +5816,7 @@
             <w:pict>
               <v:group w14:anchorId="20C5A66E" id="Group 29" o:spid="_x0000_s1038" style="position:absolute;left:0;text-align:left;margin-left:-9.75pt;margin-top:38.1pt;width:468pt;height:284.35pt;z-index:251675648;mso-position-horizontal-relative:margin" coordsize="59436,36112" o:gfxdata="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">
                 <v:shape id="Picture 27" o:spid="_x0000_s1039" type="#_x0000_t75" style="position:absolute;width:59436;height:32956;visibility:visible;mso-wrap-style:square" o:gfxdata="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">
-                  <v:imagedata r:id="rId25" o:title=""/>
+                  <v:imagedata r:id="rId22" o:title=""/>
                 </v:shape>
                 <v:shape id="Text Box 28" o:spid="_x0000_s1040" type="#_x0000_t202" style="position:absolute;top:33528;width:59436;height:2584;visibility:visible;mso-wrap-style:square;v-text-anchor:top" o:gfxdata="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" stroked="f">
                   <v:textbox style="mso-fit-shape-to-text:t" inset="0,0,0,0">
@@ -6423,15 +5857,7 @@
           <w:sz w:val="24"/>
           <w:szCs w:val="24"/>
         </w:rPr>
-        <w:t>Back to top button visible only when scrolling down in the bottom part of the page</w:t>
-      </w:r>
-      <w:r>
-        <w:rPr>
-          <w:rFonts w:ascii="Times New Roman" w:hAnsi="Times New Roman" w:cs="Times New Roman"/>
-          <w:sz w:val="24"/>
-          <w:szCs w:val="24"/>
-        </w:rPr>
-        <w:t>, see Figure 5</w:t>
+        <w:t>Back to top button visible only when scrolling down in the bottom part of the page, see Figure 5</w:t>
       </w:r>
     </w:p>
     <w:p>
@@ -6686,7 +6112,7 @@
                             </pic:cNvPicPr>
                           </pic:nvPicPr>
                           <pic:blipFill>
-                            <a:blip r:embed="rId26">
+                            <a:blip r:embed="rId23">
                               <a:extLst>
                                 <a:ext uri="{28A0092B-C50C-407E-A947-70E740481C1C}">
                                   <a14:useLocalDpi xmlns:a14="http://schemas.microsoft.com/office/drawing/2010/main" val="0"/>
@@ -6720,7 +6146,7 @@
                             </pic:cNvPicPr>
                           </pic:nvPicPr>
                           <pic:blipFill>
-                            <a:blip r:embed="rId27">
+                            <a:blip r:embed="rId24">
                               <a:extLst>
                                 <a:ext uri="{28A0092B-C50C-407E-A947-70E740481C1C}">
                                   <a14:useLocalDpi xmlns:a14="http://schemas.microsoft.com/office/drawing/2010/main" val="0"/>
@@ -6806,10 +6232,10 @@
               <v:group w14:anchorId="6E1150AB" id="Group 22" o:spid="_x0000_s1041" style="position:absolute;left:0;text-align:left;margin-left:0;margin-top:68.5pt;width:377.2pt;height:411.1pt;z-index:251671552;mso-position-horizontal:center;mso-position-horizontal-relative:margin" coordsize="47907,52209" o:gfxdata="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">
                 <v:group id="Group 174" o:spid="_x0000_s1042" style="position:absolute;width:47907;height:49460" coordsize="47907,49460" o:gfxdata="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">
                   <v:shape id="Picture 172" o:spid="_x0000_s1043" type="#_x0000_t75" style="position:absolute;width:23749;height:49460;visibility:visible;mso-wrap-style:square" o:gfxdata="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">
-                    <v:imagedata r:id="rId28" o:title=""/>
+                    <v:imagedata r:id="rId25" o:title=""/>
                   </v:shape>
                   <v:shape id="Picture 173" o:spid="_x0000_s1044" type="#_x0000_t75" style="position:absolute;left:23968;width:23939;height:49390;visibility:visible;mso-wrap-style:square" o:gfxdata="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">
-                    <v:imagedata r:id="rId29" o:title=""/>
+                    <v:imagedata r:id="rId26" o:title=""/>
                   </v:shape>
                 </v:group>
                 <v:shape id="Text Box 21" o:spid="_x0000_s1045" type="#_x0000_t202" style="position:absolute;top:49625;width:47898;height:2584;visibility:visible;mso-wrap-style:square;v-text-anchor:top" o:gfxdata="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" stroked="f">
@@ -6903,7 +6329,7 @@
         </w:rPr>
         <w:t>. [ONLINE] Available at: </w:t>
       </w:r>
-      <w:hyperlink r:id="rId30" w:history="1">
+      <w:hyperlink r:id="rId27" w:history="1">
         <w:r>
           <w:rPr>
             <w:rStyle w:val="Hyperlink"/>
@@ -6964,25 +6390,7 @@
           <w:sz w:val="24"/>
           <w:szCs w:val="24"/>
         </w:rPr>
-        <w:t xml:space="preserve">Page division is marked up semantically by the Html5 tags: main, </w:t>
-      </w:r>
-      <w:proofErr w:type="spellStart"/>
-      <w:r>
-        <w:rPr>
-          <w:rFonts w:ascii="Times New Roman" w:hAnsi="Times New Roman" w:cs="Times New Roman"/>
-          <w:sz w:val="24"/>
-          <w:szCs w:val="24"/>
-        </w:rPr>
-        <w:t>nav</w:t>
-      </w:r>
-      <w:proofErr w:type="spellEnd"/>
-      <w:r>
-        <w:rPr>
-          <w:rFonts w:ascii="Times New Roman" w:hAnsi="Times New Roman" w:cs="Times New Roman"/>
-          <w:sz w:val="24"/>
-          <w:szCs w:val="24"/>
-        </w:rPr>
-        <w:t>, sections, figures, articles lists and so on</w:t>
+        <w:t>Page division is marked up semantically by the Html5 tags: main, nav, sections, figures, articles lists and so on</w:t>
       </w:r>
     </w:p>
     <w:p>
@@ -7065,7 +6473,7 @@
         </w:rPr>
         <w:t>. [ONLINE] Available at: </w:t>
       </w:r>
-      <w:hyperlink r:id="rId31" w:history="1">
+      <w:hyperlink r:id="rId28" w:history="1">
         <w:r>
           <w:rPr>
             <w:rStyle w:val="Hyperlink"/>
@@ -7078,16 +6486,42 @@
         <w:rPr>
           <w:shd w:val="clear" w:color="auto" w:fill="FDFF9A"/>
         </w:rPr>
-        <w:t>. [Accessed 22 June 2018]</w:t>
-      </w:r>
-      <w:r>
-        <w:rPr>
-          <w:lang w:val="en-US"/>
+        <w:t xml:space="preserve">. [Accessed </w:t>
+      </w:r>
+      <w:r>
+        <w:rPr>
+          <w:shd w:val="clear" w:color="auto" w:fill="FDFF9A"/>
+          <w:lang w:val="en-US"/>
+        </w:rPr>
+        <w:t>8</w:t>
+      </w:r>
+      <w:r>
+        <w:rPr>
+          <w:shd w:val="clear" w:color="auto" w:fill="FDFF9A"/>
         </w:rPr>
         <w:t xml:space="preserve"> </w:t>
       </w:r>
       <w:r>
         <w:rPr>
+          <w:shd w:val="clear" w:color="auto" w:fill="FDFF9A"/>
+          <w:lang w:val="en-US"/>
+        </w:rPr>
+        <w:t>December</w:t>
+      </w:r>
+      <w:r>
+        <w:rPr>
+          <w:shd w:val="clear" w:color="auto" w:fill="FDFF9A"/>
+        </w:rPr>
+        <w:t xml:space="preserve"> 2018]</w:t>
+      </w:r>
+      <w:r>
+        <w:rPr>
+          <w:lang w:val="en-US"/>
+        </w:rPr>
+        <w:t xml:space="preserve"> </w:t>
+      </w:r>
+      <w:r>
+        <w:rPr>
           <w:lang w:val="en-US"/>
         </w:rPr>
         <w:t xml:space="preserve"> the </w:t>
@@ -7126,7 +6560,7 @@
           <w:lang w:val="en-US"/>
         </w:rPr>
       </w:pPr>
-      <w:bookmarkStart w:id="6" w:name="_Toc532563074"/>
+      <w:bookmarkStart w:id="6" w:name="_Toc532665992"/>
       <w:r>
         <w:rPr>
           <w:rFonts w:ascii="Times New Roman" w:hAnsi="Times New Roman" w:cs="Times New Roman"/>
@@ -7508,448 +6942,18 @@
         </w:rPr>
         <w:t xml:space="preserve">a login page for admin management of the </w:t>
       </w:r>
-      <w:proofErr w:type="gramStart"/>
       <w:r>
         <w:rPr>
           <w:rFonts w:ascii="Times New Roman" w:hAnsi="Times New Roman" w:cs="Times New Roman"/>
           <w:sz w:val="24"/>
           <w:szCs w:val="24"/>
         </w:rPr>
-        <w:t>servers</w:t>
-      </w:r>
-      <w:proofErr w:type="gramEnd"/>
-      <w:r>
-        <w:rPr>
-          <w:rFonts w:ascii="Times New Roman" w:hAnsi="Times New Roman" w:cs="Times New Roman"/>
-          <w:sz w:val="24"/>
-          <w:szCs w:val="24"/>
-        </w:rPr>
-        <w:t xml:space="preserve"> database</w:t>
-      </w:r>
-    </w:p>
-    <w:p>
-      <w:pPr>
-        <w:pStyle w:val="Heading1"/>
-        <w:jc w:val="both"/>
-        <w:rPr>
-          <w:rFonts w:ascii="Times New Roman" w:hAnsi="Times New Roman" w:cs="Times New Roman"/>
-          <w:lang w:val="en-US"/>
-        </w:rPr>
-      </w:pPr>
-      <w:bookmarkStart w:id="7" w:name="_Toc532563075"/>
-      <w:r>
-        <w:rPr>
-          <w:rFonts w:ascii="Times New Roman" w:hAnsi="Times New Roman" w:cs="Times New Roman"/>
-          <w:lang w:val="en-US"/>
-        </w:rPr>
-        <w:t>Conclusions</w:t>
-      </w:r>
-      <w:bookmarkEnd w:id="7"/>
-    </w:p>
-    <w:p>
-      <w:pPr>
-        <w:jc w:val="both"/>
-        <w:rPr>
-          <w:lang w:val="en-US"/>
-        </w:rPr>
-      </w:pPr>
-    </w:p>
-    <w:p>
-      <w:pPr>
-        <w:jc w:val="both"/>
-        <w:rPr>
-          <w:lang w:val="en-US"/>
-        </w:rPr>
-      </w:pPr>
-    </w:p>
-    <w:p>
-      <w:pPr>
-        <w:jc w:val="both"/>
-        <w:rPr>
-          <w:lang w:val="en-US"/>
-        </w:rPr>
-      </w:pPr>
-    </w:p>
-    <w:p>
-      <w:pPr>
-        <w:jc w:val="both"/>
-        <w:rPr>
-          <w:lang w:val="en-US"/>
-        </w:rPr>
-      </w:pPr>
-    </w:p>
-    <w:p>
-      <w:pPr>
-        <w:jc w:val="both"/>
-        <w:rPr>
-          <w:lang w:val="en-US"/>
-        </w:rPr>
-      </w:pPr>
-      <w:r>
-        <w:rPr>
-          <w:color w:val="8A8A8A"/>
-          <w:shd w:val="clear" w:color="auto" w:fill="FDFF9A"/>
-        </w:rPr>
-        <w:t>Web Accessibility Initiative. 2010. </w:t>
-      </w:r>
-      <w:r>
-        <w:rPr>
-          <w:rStyle w:val="Emphasis"/>
-          <w:color w:val="8A8A8A"/>
-          <w:shd w:val="clear" w:color="auto" w:fill="FDFF9A"/>
-        </w:rPr>
-        <w:t>https://www.w3.org/WAI/intro/usable</w:t>
-      </w:r>
-      <w:r>
-        <w:rPr>
-          <w:color w:val="8A8A8A"/>
-          <w:shd w:val="clear" w:color="auto" w:fill="FDFF9A"/>
-        </w:rPr>
-        <w:t>. [ONLINE] Available at: </w:t>
-      </w:r>
-      <w:hyperlink r:id="rId32" w:history="1">
-        <w:r>
-          <w:rPr>
-            <w:rStyle w:val="Hyperlink"/>
-            <w:color w:val="1779BA"/>
-          </w:rPr>
-          <w:t>https://www.w3.org/WAI/intro/usable</w:t>
-        </w:r>
-      </w:hyperlink>
-      <w:r>
-        <w:rPr>
-          <w:color w:val="8A8A8A"/>
-          <w:shd w:val="clear" w:color="auto" w:fill="FDFF9A"/>
-        </w:rPr>
-        <w:t>. [Accessed 6 May 2016].</w:t>
-      </w:r>
-    </w:p>
-    <w:p>
-      <w:pPr>
-        <w:jc w:val="both"/>
-        <w:rPr>
-          <w:lang w:val="en-US"/>
-        </w:rPr>
-      </w:pPr>
-    </w:p>
-    <w:p>
-      <w:pPr>
-        <w:jc w:val="both"/>
-        <w:rPr>
-          <w:color w:val="8A8A8A"/>
-          <w:shd w:val="clear" w:color="auto" w:fill="FDFF9A"/>
-        </w:rPr>
-      </w:pPr>
-      <w:r>
-        <w:rPr>
-          <w:color w:val="8A8A8A"/>
-          <w:shd w:val="clear" w:color="auto" w:fill="FDFF9A"/>
-        </w:rPr>
-        <w:t>Ilya Grigorik. 2018. </w:t>
-      </w:r>
-      <w:r>
-        <w:rPr>
-          <w:rStyle w:val="Emphasis"/>
-          <w:color w:val="8A8A8A"/>
-          <w:shd w:val="clear" w:color="auto" w:fill="FDFF9A"/>
-        </w:rPr>
-        <w:t>Image Optimization | Web Fundamentals | Google Developers</w:t>
-      </w:r>
-      <w:r>
-        <w:rPr>
-          <w:color w:val="8A8A8A"/>
-          <w:shd w:val="clear" w:color="auto" w:fill="FDFF9A"/>
-        </w:rPr>
-        <w:t>. [ONLINE] Available at: </w:t>
-      </w:r>
-      <w:hyperlink r:id="rId33" w:history="1">
-        <w:r>
-          <w:rPr>
-            <w:rStyle w:val="Hyperlink"/>
-            <w:color w:val="1779BA"/>
-          </w:rPr>
-          <w:t>https://developers.google.com/web/fundamentals/performance/optimizing-content-efficiency/image-optimization</w:t>
-        </w:r>
-      </w:hyperlink>
-      <w:r>
-        <w:rPr>
-          <w:color w:val="8A8A8A"/>
-          <w:shd w:val="clear" w:color="auto" w:fill="FDFF9A"/>
-        </w:rPr>
-        <w:t>. [Accessed 6 September 2018].</w:t>
-      </w:r>
-    </w:p>
-    <w:p>
-      <w:pPr>
-        <w:jc w:val="both"/>
-        <w:rPr>
-          <w:color w:val="8A8A8A"/>
-          <w:shd w:val="clear" w:color="auto" w:fill="FDFF9A"/>
-        </w:rPr>
-      </w:pPr>
-    </w:p>
-    <w:p>
-      <w:pPr>
-        <w:jc w:val="both"/>
-        <w:rPr>
-          <w:color w:val="8A8A8A"/>
-          <w:shd w:val="clear" w:color="auto" w:fill="FDFF9A"/>
-        </w:rPr>
-      </w:pPr>
-      <w:r>
-        <w:rPr>
-          <w:color w:val="8A8A8A"/>
-          <w:shd w:val="clear" w:color="auto" w:fill="FDFF9A"/>
-        </w:rPr>
-        <w:t>Can I use. 2018. </w:t>
-      </w:r>
-      <w:r>
-        <w:rPr>
-          <w:rStyle w:val="Emphasis"/>
-          <w:color w:val="8A8A8A"/>
-          <w:shd w:val="clear" w:color="auto" w:fill="FDFF9A"/>
-        </w:rPr>
-        <w:t>Can I use... Support tables for HTML5, CSS3, etc</w:t>
-      </w:r>
-      <w:r>
-        <w:rPr>
-          <w:color w:val="8A8A8A"/>
-          <w:shd w:val="clear" w:color="auto" w:fill="FDFF9A"/>
-        </w:rPr>
-        <w:t>. [ONLINE] Available at: </w:t>
-      </w:r>
-      <w:hyperlink r:id="rId34" w:anchor="search=grids" w:history="1">
-        <w:r>
-          <w:rPr>
-            <w:rStyle w:val="Hyperlink"/>
-            <w:color w:val="1779BA"/>
-          </w:rPr>
-          <w:t>https://caniuse.com/#search=grids</w:t>
-        </w:r>
-      </w:hyperlink>
-      <w:r>
-        <w:rPr>
-          <w:color w:val="8A8A8A"/>
-          <w:shd w:val="clear" w:color="auto" w:fill="FDFF9A"/>
-        </w:rPr>
-        <w:t>. [Accessed 29 November 2018].</w:t>
-      </w:r>
-    </w:p>
-    <w:p>
-      <w:pPr>
-        <w:jc w:val="both"/>
-        <w:rPr>
-          <w:color w:val="8A8A8A"/>
-          <w:shd w:val="clear" w:color="auto" w:fill="FDFF9A"/>
-        </w:rPr>
-      </w:pPr>
-    </w:p>
-    <w:p>
-      <w:pPr>
-        <w:jc w:val="both"/>
-        <w:rPr>
-          <w:color w:val="8A8A8A"/>
-          <w:shd w:val="clear" w:color="auto" w:fill="FDFF9A"/>
-        </w:rPr>
-      </w:pPr>
-      <w:r>
-        <w:rPr>
-          <w:color w:val="8A8A8A"/>
-          <w:shd w:val="clear" w:color="auto" w:fill="FDFF9A"/>
-        </w:rPr>
-        <w:t>Frain, B., 2015. </w:t>
-      </w:r>
-      <w:r>
-        <w:rPr>
-          <w:rStyle w:val="Emphasis"/>
-          <w:color w:val="8A8A8A"/>
-          <w:shd w:val="clear" w:color="auto" w:fill="FDFF9A"/>
-        </w:rPr>
-        <w:t>Responsive Web Design with HTML5 and CSS3 Second Edition</w:t>
-      </w:r>
-      <w:r>
-        <w:rPr>
-          <w:color w:val="8A8A8A"/>
-          <w:shd w:val="clear" w:color="auto" w:fill="FDFF9A"/>
-        </w:rPr>
-        <w:t>. 2nd ed. Livery Place 35 Livery Street Birmingham B3 2PB, UK.: Packt Publishing Ltd.</w:t>
-      </w:r>
-    </w:p>
-    <w:p>
-      <w:pPr>
-        <w:jc w:val="both"/>
-        <w:rPr>
-          <w:color w:val="8A8A8A"/>
-          <w:shd w:val="clear" w:color="auto" w:fill="FDFF9A"/>
-        </w:rPr>
-      </w:pPr>
-    </w:p>
-    <w:p>
-      <w:pPr>
-        <w:jc w:val="both"/>
-        <w:rPr>
-          <w:color w:val="8A8A8A"/>
-          <w:shd w:val="clear" w:color="auto" w:fill="FDFF9A"/>
-        </w:rPr>
-      </w:pPr>
-      <w:r>
-        <w:rPr>
-          <w:color w:val="8A8A8A"/>
-          <w:shd w:val="clear" w:color="auto" w:fill="FDFF9A"/>
-        </w:rPr>
-        <w:t>Encycolorpedia. 2018. </w:t>
-      </w:r>
-      <w:r>
-        <w:rPr>
-          <w:rStyle w:val="Emphasis"/>
-          <w:color w:val="8A8A8A"/>
-          <w:shd w:val="clear" w:color="auto" w:fill="FDFF9A"/>
-        </w:rPr>
-        <w:t>Hex Colors, Color Picker, Schemes, Paint Search &amp; Conversions</w:t>
-      </w:r>
-      <w:r>
-        <w:rPr>
-          <w:color w:val="8A8A8A"/>
-          <w:shd w:val="clear" w:color="auto" w:fill="FDFF9A"/>
-        </w:rPr>
-        <w:t>. [ONLINE] Available at: </w:t>
-      </w:r>
-      <w:hyperlink r:id="rId35" w:history="1">
-        <w:r>
-          <w:rPr>
-            <w:rStyle w:val="Hyperlink"/>
-            <w:color w:val="1779BA"/>
-          </w:rPr>
-          <w:t>https://encycolorpedia.com/</w:t>
-        </w:r>
-      </w:hyperlink>
-      <w:r>
-        <w:rPr>
-          <w:color w:val="8A8A8A"/>
-          <w:shd w:val="clear" w:color="auto" w:fill="FDFF9A"/>
-        </w:rPr>
-        <w:t>. [Accessed 30 November 2018].</w:t>
-      </w:r>
-    </w:p>
-    <w:p>
-      <w:pPr>
-        <w:jc w:val="both"/>
-        <w:rPr>
-          <w:color w:val="8A8A8A"/>
-          <w:shd w:val="clear" w:color="auto" w:fill="FDFF9A"/>
-        </w:rPr>
-      </w:pPr>
-    </w:p>
-    <w:p>
-      <w:pPr>
-        <w:jc w:val="both"/>
-        <w:rPr>
-          <w:color w:val="8A8A8A"/>
-          <w:shd w:val="clear" w:color="auto" w:fill="FDFF9A"/>
-        </w:rPr>
-      </w:pPr>
-      <w:r>
-        <w:rPr>
-          <w:color w:val="8A8A8A"/>
-          <w:shd w:val="clear" w:color="auto" w:fill="FDFF9A"/>
-        </w:rPr>
-        <w:t>WAVE. 2001. </w:t>
-      </w:r>
-      <w:r>
-        <w:rPr>
-          <w:rStyle w:val="Emphasis"/>
-          <w:color w:val="8A8A8A"/>
-          <w:shd w:val="clear" w:color="auto" w:fill="FDFF9A"/>
-        </w:rPr>
-        <w:t>WAVE Web Accessibility Tool</w:t>
-      </w:r>
-      <w:r>
-        <w:rPr>
-          <w:color w:val="8A8A8A"/>
-          <w:shd w:val="clear" w:color="auto" w:fill="FDFF9A"/>
-        </w:rPr>
-        <w:t>. [ONLINE] Available at: </w:t>
-      </w:r>
-      <w:hyperlink r:id="rId36" w:history="1">
-        <w:r>
-          <w:rPr>
-            <w:rStyle w:val="Hyperlink"/>
-            <w:color w:val="1779BA"/>
-          </w:rPr>
-          <w:t>http://wave.webaim.org/</w:t>
-        </w:r>
-      </w:hyperlink>
-      <w:r>
-        <w:rPr>
-          <w:color w:val="8A8A8A"/>
-          <w:shd w:val="clear" w:color="auto" w:fill="FDFF9A"/>
-        </w:rPr>
-        <w:t>. [Accessed 1 December 2018].</w:t>
-      </w:r>
-    </w:p>
-    <w:p>
-      <w:pPr>
-        <w:jc w:val="both"/>
-        <w:rPr>
-          <w:color w:val="8A8A8A"/>
-          <w:shd w:val="clear" w:color="auto" w:fill="FDFF9A"/>
-        </w:rPr>
-      </w:pPr>
-    </w:p>
-    <w:p>
-      <w:pPr>
-        <w:jc w:val="both"/>
-        <w:rPr>
-          <w:lang w:val="en-US"/>
-        </w:rPr>
-      </w:pPr>
-      <w:r>
-        <w:rPr>
-          <w:rFonts w:ascii="Helvetica" w:hAnsi="Helvetica" w:cs="Helvetica"/>
-          <w:color w:val="8A8A8A"/>
-          <w:shd w:val="clear" w:color="auto" w:fill="FDFF9A"/>
-        </w:rPr>
-        <w:t>Web Content Accessibility Guidelines (WCAG). 2008. </w:t>
-      </w:r>
-      <w:r>
-        <w:rPr>
-          <w:rStyle w:val="Emphasis"/>
-          <w:rFonts w:ascii="Helvetica" w:hAnsi="Helvetica" w:cs="Helvetica"/>
-          <w:color w:val="8A8A8A"/>
-          <w:shd w:val="clear" w:color="auto" w:fill="FDFF9A"/>
-        </w:rPr>
-        <w:t>Web Content Accessibility Guidelines (WCAG) Overview | Web Accessibility Initiative (WAI) | W3C</w:t>
-      </w:r>
-      <w:r>
-        <w:rPr>
-          <w:rFonts w:ascii="Helvetica" w:hAnsi="Helvetica" w:cs="Helvetica"/>
-          <w:color w:val="8A8A8A"/>
-          <w:shd w:val="clear" w:color="auto" w:fill="FDFF9A"/>
-        </w:rPr>
-        <w:t>. [ONLINE] Available at: </w:t>
-      </w:r>
-      <w:hyperlink r:id="rId37" w:history="1">
-        <w:r>
-          <w:rPr>
-            <w:rStyle w:val="Hyperlink"/>
-            <w:rFonts w:ascii="Helvetica" w:hAnsi="Helvetica" w:cs="Helvetica"/>
-            <w:color w:val="1779BA"/>
-          </w:rPr>
-          <w:t>https://www.w3.org/WAI/standards-guidelines/wcag/</w:t>
-        </w:r>
-      </w:hyperlink>
-      <w:r>
-        <w:rPr>
-          <w:rFonts w:ascii="Helvetica" w:hAnsi="Helvetica" w:cs="Helvetica"/>
-          <w:color w:val="8A8A8A"/>
-          <w:shd w:val="clear" w:color="auto" w:fill="FDFF9A"/>
-        </w:rPr>
-        <w:t>. [Accessed 22 June 2018].</w:t>
+        <w:t>servers database</w:t>
       </w:r>
     </w:p>
     <w:sectPr>
-      <w:headerReference w:type="default" r:id="rId38"/>
-      <w:footerReference w:type="default" r:id="rId39"/>
+      <w:headerReference w:type="default" r:id="rId29"/>
+      <w:footerReference w:type="default" r:id="rId30"/>
       <w:pgSz w:w="12240" w:h="15840"/>
       <w:pgMar w:top="1440" w:right="1440" w:bottom="1440" w:left="1440" w:header="720" w:footer="720" w:gutter="0"/>
       <w:cols w:space="720"/>
@@ -12189,7 +11193,7 @@
 </file>
 
 <file path=customXml/itemProps1.xml><?xml version="1.0" encoding="utf-8"?>
-<ds:datastoreItem xmlns:ds="http://schemas.openxmlformats.org/officeDocument/2006/customXml" ds:itemID="{E96F71FA-3376-48A6-BBE8-BE64BBC1F8F7}">
+<ds:datastoreItem xmlns:ds="http://schemas.openxmlformats.org/officeDocument/2006/customXml" ds:itemID="{F6BE9C82-78E2-4D88-A156-D99797596E6A}">
   <ds:schemaRefs>
     <ds:schemaRef ds:uri="http://schemas.openxmlformats.org/officeDocument/2006/bibliography"/>
   </ds:schemaRefs>

</xml_diff>